<commit_message>
Minor edit to the predictions README
</commit_message>
<xml_diff>
--- a/Prediction/README.docx
+++ b/Prediction/README.docx
@@ -4,12 +4,21 @@
   <w:body>
     <w:p>
       <w:r>
-        <w:t xml:space="preserve">For executing any of the predictions algorithms, you would need the testHistory.csv and trianHistory.csv files at the right locations. The output is a predictions file in multiple parts that needs to be combined using the combine.py script also </w:t>
+        <w:t xml:space="preserve">For executing any of the predictions algorithms, you would need the testHistory.csv and trianHistory.csv files at the right locations. </w:t>
+      </w:r>
+      <w:r>
+        <w:t xml:space="preserve">The output is a predictions Folder called PredFile created on the Desktop having the </w:t>
       </w:r>
       <w:bookmarkStart w:id="0" w:name="_GoBack"/>
       <w:bookmarkEnd w:id="0"/>
       <w:r>
-        <w:t xml:space="preserve">included in the folder. </w:t>
+        <w:t>prediction file</w:t>
+      </w:r>
+      <w:r>
+        <w:t xml:space="preserve"> in multiple parts that needs to be combined u</w:t>
+      </w:r>
+      <w:r>
+        <w:t xml:space="preserve">sing the combine.py script in the FileConcat folder. </w:t>
       </w:r>
     </w:p>
     <w:sectPr>

</xml_diff>